<commit_message>
Entrega Final – laboratorio 3 ahora si
</commit_message>
<xml_diff>
--- a/Docs/Observaciones-Lab 3.docx
+++ b/Docs/Observaciones-Lab 3.docx
@@ -4,7 +4,7 @@
   <w:body>
     <w:p>
       <w:pPr>
-        <w:pStyle w:val="Title"/>
+        <w:pStyle w:val="Ttulo"/>
         <w:jc w:val="center"/>
       </w:pPr>
       <w:r>
@@ -76,152 +76,1734 @@
     </w:p>
     <w:p>
       <w:pPr>
-        <w:pStyle w:val="ListParagraph"/>
+        <w:pStyle w:val="Prrafodelista"/>
         <w:numPr>
           <w:ilvl w:val="0"/>
           <w:numId w:val="1"/>
         </w:numPr>
-        <w:spacing w:after="0"/>
-        <w:jc w:val="both"/>
-        <w:rPr>
-          <w:lang w:val="es-419"/>
-        </w:rPr>
-      </w:pPr>
-      <w:r>
-        <w:rPr>
-          <w:rFonts w:ascii="Dax-Regular" w:hAnsi="Dax-Regular"/>
-          <w:lang w:val="es-419"/>
-        </w:rPr>
-        <w:t xml:space="preserve">¿Cuáles son los mecanismos de interacción (I/O: Input/Output) que tiene el </w:t>
-      </w:r>
-      <w:r>
-        <w:rPr>
-          <w:rFonts w:ascii="Consolas" w:hAnsi="Consolas"/>
-          <w:b/>
-          <w:bCs/>
-          <w:lang w:val="es-419"/>
-        </w:rPr>
-        <w:t xml:space="preserve">view.py </w:t>
-      </w:r>
-      <w:r>
-        <w:rPr>
-          <w:rFonts w:ascii="Dax-Regular" w:hAnsi="Dax-Regular"/>
-          <w:lang w:val="es-419"/>
-        </w:rPr>
-        <w:t>con el usuario?</w:t>
-      </w:r>
-    </w:p>
-    <w:p>
-      <w:pPr>
-        <w:pStyle w:val="ListParagraph"/>
+      </w:pPr>
+      <w:r>
+        <w:t>¿</w:t>
+      </w:r>
+      <w:proofErr w:type="spellStart"/>
+      <w:r>
+        <w:t>Cuáles</w:t>
+      </w:r>
+      <w:proofErr w:type="spellEnd"/>
+      <w:r>
+        <w:t xml:space="preserve"> son los </w:t>
+      </w:r>
+      <w:proofErr w:type="spellStart"/>
+      <w:r>
+        <w:t>mecanismos</w:t>
+      </w:r>
+      <w:proofErr w:type="spellEnd"/>
+      <w:r>
+        <w:t xml:space="preserve"> de </w:t>
+      </w:r>
+      <w:proofErr w:type="spellStart"/>
+      <w:r>
+        <w:t>interacción</w:t>
+      </w:r>
+      <w:proofErr w:type="spellEnd"/>
+      <w:r>
+        <w:t xml:space="preserve"> (I/O: Input/Output) que </w:t>
+      </w:r>
+      <w:proofErr w:type="spellStart"/>
+      <w:r>
+        <w:t>tiene</w:t>
+      </w:r>
+      <w:proofErr w:type="spellEnd"/>
+      <w:r>
+        <w:t xml:space="preserve"> el view.py con el </w:t>
+      </w:r>
+      <w:proofErr w:type="spellStart"/>
+      <w:r>
+        <w:t>usuario</w:t>
+      </w:r>
+      <w:proofErr w:type="spellEnd"/>
+      <w:r>
+        <w:t>?</w:t>
+      </w:r>
+    </w:p>
+    <w:p>
+      <w:pPr>
+        <w:pStyle w:val="Prrafodelista"/>
+        <w:ind w:left="360"/>
+      </w:pPr>
+      <w:r>
+        <w:t>Primer input:</w:t>
+      </w:r>
+    </w:p>
+    <w:p>
+      <w:pPr>
+        <w:pStyle w:val="Prrafodelista"/>
+        <w:ind w:left="360"/>
+      </w:pPr>
+      <w:r>
+        <w:t xml:space="preserve">El </w:t>
+      </w:r>
+      <w:proofErr w:type="spellStart"/>
+      <w:r>
+        <w:t>usuario</w:t>
+      </w:r>
+      <w:proofErr w:type="spellEnd"/>
+      <w:r>
+        <w:t xml:space="preserve"> </w:t>
+      </w:r>
+      <w:proofErr w:type="spellStart"/>
+      <w:r>
+        <w:t>deberá</w:t>
+      </w:r>
+      <w:proofErr w:type="spellEnd"/>
+      <w:r>
+        <w:t xml:space="preserve"> </w:t>
+      </w:r>
+      <w:proofErr w:type="spellStart"/>
+      <w:r>
+        <w:t>digitar</w:t>
+      </w:r>
+      <w:proofErr w:type="spellEnd"/>
+      <w:r>
+        <w:t xml:space="preserve"> un </w:t>
+      </w:r>
+      <w:proofErr w:type="spellStart"/>
+      <w:r>
+        <w:t>numero</w:t>
+      </w:r>
+      <w:proofErr w:type="spellEnd"/>
+      <w:r>
+        <w:t xml:space="preserve"> </w:t>
+      </w:r>
+      <w:proofErr w:type="spellStart"/>
+      <w:r>
+        <w:t>entero</w:t>
+      </w:r>
+      <w:proofErr w:type="spellEnd"/>
+      <w:r>
+        <w:t xml:space="preserve"> X.</w:t>
+      </w:r>
+    </w:p>
+    <w:p>
+      <w:pPr>
+        <w:pStyle w:val="Prrafodelista"/>
+        <w:ind w:left="360"/>
+      </w:pPr>
+      <w:r>
+        <w:t xml:space="preserve">Si el </w:t>
+      </w:r>
+      <w:proofErr w:type="spellStart"/>
+      <w:r>
+        <w:t>numero</w:t>
+      </w:r>
+      <w:proofErr w:type="spellEnd"/>
+      <w:r>
+        <w:t xml:space="preserve"> </w:t>
+      </w:r>
+      <w:proofErr w:type="spellStart"/>
+      <w:r>
+        <w:t>entero</w:t>
+      </w:r>
+      <w:proofErr w:type="spellEnd"/>
+      <w:r>
+        <w:t xml:space="preserve"> X es </w:t>
+      </w:r>
+      <w:proofErr w:type="spellStart"/>
+      <w:r>
+        <w:t>igual</w:t>
+      </w:r>
+      <w:proofErr w:type="spellEnd"/>
+      <w:r>
+        <w:t xml:space="preserve"> a: 1, 2, 3, 4, se </w:t>
+      </w:r>
+      <w:proofErr w:type="spellStart"/>
+      <w:r>
+        <w:t>ejecutará</w:t>
+      </w:r>
+      <w:proofErr w:type="spellEnd"/>
+      <w:r>
+        <w:t xml:space="preserve"> un </w:t>
+      </w:r>
+      <w:proofErr w:type="spellStart"/>
+      <w:r>
+        <w:t>menú</w:t>
+      </w:r>
+      <w:proofErr w:type="spellEnd"/>
+      <w:r>
+        <w:t xml:space="preserve"> </w:t>
+      </w:r>
+      <w:proofErr w:type="spellStart"/>
+      <w:r>
+        <w:t>correspondiente</w:t>
+      </w:r>
+      <w:proofErr w:type="spellEnd"/>
+      <w:r>
+        <w:t xml:space="preserve"> a la </w:t>
+      </w:r>
+      <w:proofErr w:type="spellStart"/>
+      <w:r>
+        <w:t>opción</w:t>
+      </w:r>
+      <w:proofErr w:type="spellEnd"/>
+      <w:r>
+        <w:t xml:space="preserve"> </w:t>
+      </w:r>
+      <w:proofErr w:type="spellStart"/>
+      <w:r>
+        <w:t>seleccionada</w:t>
+      </w:r>
+      <w:proofErr w:type="spellEnd"/>
+      <w:r>
+        <w:t>.</w:t>
+      </w:r>
+    </w:p>
+    <w:p>
+      <w:pPr>
+        <w:pStyle w:val="Prrafodelista"/>
+        <w:ind w:left="360"/>
+      </w:pPr>
+      <w:proofErr w:type="spellStart"/>
+      <w:r>
+        <w:t>Después</w:t>
+      </w:r>
+      <w:proofErr w:type="spellEnd"/>
+      <w:r>
+        <w:t xml:space="preserve"> de </w:t>
+      </w:r>
+      <w:proofErr w:type="spellStart"/>
+      <w:r>
+        <w:t>haber</w:t>
+      </w:r>
+      <w:proofErr w:type="spellEnd"/>
+      <w:r>
+        <w:t xml:space="preserve"> </w:t>
+      </w:r>
+      <w:proofErr w:type="spellStart"/>
+      <w:r>
+        <w:t>terminado</w:t>
+      </w:r>
+      <w:proofErr w:type="spellEnd"/>
+      <w:r>
+        <w:t xml:space="preserve"> con </w:t>
+      </w:r>
+      <w:proofErr w:type="spellStart"/>
+      <w:r>
+        <w:t>este</w:t>
+      </w:r>
+      <w:proofErr w:type="spellEnd"/>
+      <w:r>
+        <w:t xml:space="preserve"> </w:t>
+      </w:r>
+      <w:proofErr w:type="spellStart"/>
+      <w:r>
+        <w:t>proceso</w:t>
+      </w:r>
+      <w:proofErr w:type="spellEnd"/>
+      <w:r>
+        <w:t xml:space="preserve">, el </w:t>
+      </w:r>
+      <w:proofErr w:type="spellStart"/>
+      <w:r>
+        <w:t>programa</w:t>
+      </w:r>
+      <w:proofErr w:type="spellEnd"/>
+      <w:r>
+        <w:t xml:space="preserve"> </w:t>
+      </w:r>
+      <w:proofErr w:type="spellStart"/>
+      <w:r>
+        <w:t>volverá</w:t>
+      </w:r>
+      <w:proofErr w:type="spellEnd"/>
+      <w:r>
+        <w:t xml:space="preserve"> </w:t>
+      </w:r>
+      <w:proofErr w:type="gramStart"/>
+      <w:r>
+        <w:t>a</w:t>
+      </w:r>
+      <w:proofErr w:type="gramEnd"/>
+      <w:r>
+        <w:t xml:space="preserve"> </w:t>
+      </w:r>
+      <w:proofErr w:type="spellStart"/>
+      <w:r>
+        <w:t>imprimir</w:t>
+      </w:r>
+      <w:proofErr w:type="spellEnd"/>
+      <w:r>
+        <w:t xml:space="preserve"> el </w:t>
+      </w:r>
+      <w:proofErr w:type="spellStart"/>
+      <w:r>
+        <w:t>menú</w:t>
+      </w:r>
+      <w:proofErr w:type="spellEnd"/>
+      <w:r>
+        <w:t xml:space="preserve"> de </w:t>
+      </w:r>
+      <w:proofErr w:type="spellStart"/>
+      <w:r>
+        <w:t>opciones</w:t>
+      </w:r>
+      <w:proofErr w:type="spellEnd"/>
+      <w:r>
+        <w:t xml:space="preserve">, hasta que el </w:t>
+      </w:r>
+      <w:proofErr w:type="spellStart"/>
+      <w:r>
+        <w:t>numero</w:t>
+      </w:r>
+      <w:proofErr w:type="spellEnd"/>
+      <w:r>
+        <w:t xml:space="preserve"> sea </w:t>
+      </w:r>
+      <w:proofErr w:type="spellStart"/>
+      <w:r>
+        <w:t>diferente</w:t>
+      </w:r>
+      <w:proofErr w:type="spellEnd"/>
+      <w:r>
+        <w:t xml:space="preserve"> de las </w:t>
+      </w:r>
+      <w:proofErr w:type="spellStart"/>
+      <w:r>
+        <w:t>opciones</w:t>
+      </w:r>
+      <w:proofErr w:type="spellEnd"/>
+      <w:r>
+        <w:t xml:space="preserve"> </w:t>
+      </w:r>
+      <w:proofErr w:type="spellStart"/>
+      <w:r>
+        <w:t>mencionadas</w:t>
+      </w:r>
+      <w:proofErr w:type="spellEnd"/>
+      <w:r>
+        <w:t xml:space="preserve">, </w:t>
+      </w:r>
+      <w:proofErr w:type="spellStart"/>
+      <w:r>
+        <w:t>si</w:t>
+      </w:r>
+      <w:proofErr w:type="spellEnd"/>
+      <w:r>
+        <w:t xml:space="preserve"> </w:t>
+      </w:r>
+      <w:proofErr w:type="spellStart"/>
+      <w:r>
+        <w:t>esto</w:t>
+      </w:r>
+      <w:proofErr w:type="spellEnd"/>
+      <w:r>
+        <w:t xml:space="preserve"> </w:t>
+      </w:r>
+      <w:proofErr w:type="spellStart"/>
+      <w:r>
+        <w:t>sucede</w:t>
+      </w:r>
+      <w:proofErr w:type="spellEnd"/>
+      <w:r>
+        <w:t xml:space="preserve">, se </w:t>
+      </w:r>
+      <w:proofErr w:type="spellStart"/>
+      <w:r>
+        <w:t>saldrá</w:t>
+      </w:r>
+      <w:proofErr w:type="spellEnd"/>
+      <w:r>
+        <w:t xml:space="preserve"> </w:t>
+      </w:r>
+      <w:proofErr w:type="spellStart"/>
+      <w:r>
+        <w:t>inmediatamente</w:t>
+      </w:r>
+      <w:proofErr w:type="spellEnd"/>
+      <w:r>
+        <w:t xml:space="preserve"> del </w:t>
+      </w:r>
+      <w:proofErr w:type="spellStart"/>
+      <w:r>
+        <w:t>sistema</w:t>
+      </w:r>
+      <w:proofErr w:type="spellEnd"/>
+      <w:r>
+        <w:t xml:space="preserve">. </w:t>
+      </w:r>
+    </w:p>
+    <w:p>
+      <w:pPr>
+        <w:pStyle w:val="Prrafodelista"/>
+        <w:ind w:left="360"/>
+      </w:pPr>
+      <w:r>
+        <w:t xml:space="preserve">Input 1: Se </w:t>
+      </w:r>
+      <w:proofErr w:type="spellStart"/>
+      <w:r>
+        <w:t>digita</w:t>
+      </w:r>
+      <w:proofErr w:type="spellEnd"/>
+      <w:r>
+        <w:t xml:space="preserve"> el </w:t>
+      </w:r>
+      <w:proofErr w:type="spellStart"/>
+      <w:r>
+        <w:t>número</w:t>
+      </w:r>
+      <w:proofErr w:type="spellEnd"/>
+      <w:r>
+        <w:t xml:space="preserve"> 1 </w:t>
+      </w:r>
+      <w:proofErr w:type="spellStart"/>
+      <w:r>
+        <w:t>en</w:t>
+      </w:r>
+      <w:proofErr w:type="spellEnd"/>
+      <w:r>
+        <w:t xml:space="preserve"> </w:t>
+      </w:r>
+      <w:proofErr w:type="spellStart"/>
+      <w:proofErr w:type="gramStart"/>
+      <w:r>
+        <w:t>consola</w:t>
+      </w:r>
+      <w:proofErr w:type="spellEnd"/>
+      <w:proofErr w:type="gramEnd"/>
+    </w:p>
+    <w:p>
+      <w:pPr>
+        <w:pStyle w:val="Prrafodelista"/>
+        <w:ind w:left="360"/>
+      </w:pPr>
+      <w:r>
+        <w:t xml:space="preserve">Output 1: Se </w:t>
+      </w:r>
+      <w:proofErr w:type="spellStart"/>
+      <w:r>
+        <w:t>imprime</w:t>
+      </w:r>
+      <w:proofErr w:type="spellEnd"/>
+      <w:r>
+        <w:t xml:space="preserve"> </w:t>
+      </w:r>
+      <w:proofErr w:type="spellStart"/>
+      <w:r>
+        <w:t>en</w:t>
+      </w:r>
+      <w:proofErr w:type="spellEnd"/>
+      <w:r>
+        <w:t xml:space="preserve"> </w:t>
+      </w:r>
+      <w:proofErr w:type="spellStart"/>
+      <w:r>
+        <w:t>consola</w:t>
+      </w:r>
+      <w:proofErr w:type="spellEnd"/>
+      <w:r>
+        <w:t xml:space="preserve"> el </w:t>
+      </w:r>
+      <w:proofErr w:type="spellStart"/>
+      <w:r>
+        <w:t>mensaje</w:t>
+      </w:r>
+      <w:proofErr w:type="spellEnd"/>
+      <w:r>
+        <w:t xml:space="preserve"> que dice que se </w:t>
+      </w:r>
+      <w:proofErr w:type="spellStart"/>
+      <w:r>
+        <w:t>está</w:t>
+      </w:r>
+      <w:proofErr w:type="spellEnd"/>
+      <w:r>
+        <w:t xml:space="preserve"> </w:t>
+      </w:r>
+      <w:proofErr w:type="spellStart"/>
+      <w:r>
+        <w:t>cargando</w:t>
+      </w:r>
+      <w:proofErr w:type="spellEnd"/>
+      <w:r>
+        <w:t xml:space="preserve"> la </w:t>
+      </w:r>
+      <w:proofErr w:type="spellStart"/>
+      <w:r>
+        <w:t>información</w:t>
+      </w:r>
+      <w:proofErr w:type="spellEnd"/>
+      <w:r>
+        <w:t xml:space="preserve"> y se </w:t>
+      </w:r>
+      <w:proofErr w:type="spellStart"/>
+      <w:r>
+        <w:t>imprime</w:t>
+      </w:r>
+      <w:proofErr w:type="spellEnd"/>
+      <w:r>
+        <w:t xml:space="preserve"> los </w:t>
+      </w:r>
+      <w:proofErr w:type="spellStart"/>
+      <w:r>
+        <w:t>libros</w:t>
+      </w:r>
+      <w:proofErr w:type="spellEnd"/>
+      <w:r>
+        <w:t xml:space="preserve"> </w:t>
+      </w:r>
+      <w:proofErr w:type="spellStart"/>
+      <w:r>
+        <w:t>cargados</w:t>
+      </w:r>
+      <w:proofErr w:type="spellEnd"/>
+      <w:r>
+        <w:t xml:space="preserve"> y la </w:t>
+      </w:r>
+      <w:proofErr w:type="spellStart"/>
+      <w:r>
+        <w:t>cantidad</w:t>
+      </w:r>
+      <w:proofErr w:type="spellEnd"/>
+      <w:r>
+        <w:t xml:space="preserve"> de </w:t>
+      </w:r>
+      <w:proofErr w:type="spellStart"/>
+      <w:r>
+        <w:t>libros</w:t>
+      </w:r>
+      <w:proofErr w:type="spellEnd"/>
+      <w:r>
+        <w:t xml:space="preserve">; los </w:t>
+      </w:r>
+      <w:proofErr w:type="spellStart"/>
+      <w:r>
+        <w:t>autores</w:t>
+      </w:r>
+      <w:proofErr w:type="spellEnd"/>
+      <w:r>
+        <w:t xml:space="preserve"> </w:t>
+      </w:r>
+      <w:proofErr w:type="spellStart"/>
+      <w:r>
+        <w:t>cargados</w:t>
+      </w:r>
+      <w:proofErr w:type="spellEnd"/>
+      <w:r>
+        <w:t xml:space="preserve"> y </w:t>
+      </w:r>
+      <w:proofErr w:type="spellStart"/>
+      <w:r>
+        <w:t>su</w:t>
+      </w:r>
+      <w:proofErr w:type="spellEnd"/>
+      <w:r>
+        <w:t xml:space="preserve"> </w:t>
+      </w:r>
+      <w:proofErr w:type="spellStart"/>
+      <w:r>
+        <w:t>cantidad</w:t>
+      </w:r>
+      <w:proofErr w:type="spellEnd"/>
+      <w:r>
+        <w:t xml:space="preserve">; los </w:t>
+      </w:r>
+      <w:proofErr w:type="spellStart"/>
+      <w:r>
+        <w:t>géneros</w:t>
+      </w:r>
+      <w:proofErr w:type="spellEnd"/>
+      <w:r>
+        <w:t xml:space="preserve"> </w:t>
+      </w:r>
+      <w:proofErr w:type="spellStart"/>
+      <w:r>
+        <w:t>cargados</w:t>
+      </w:r>
+      <w:proofErr w:type="spellEnd"/>
+      <w:r>
+        <w:t xml:space="preserve"> y </w:t>
+      </w:r>
+      <w:proofErr w:type="spellStart"/>
+      <w:r>
+        <w:t>su</w:t>
+      </w:r>
+      <w:proofErr w:type="spellEnd"/>
+      <w:r>
+        <w:t xml:space="preserve"> </w:t>
+      </w:r>
+      <w:proofErr w:type="spellStart"/>
+      <w:r>
+        <w:t>cantidad</w:t>
+      </w:r>
+      <w:proofErr w:type="spellEnd"/>
+      <w:r>
+        <w:t xml:space="preserve">; y La </w:t>
+      </w:r>
+      <w:proofErr w:type="spellStart"/>
+      <w:r>
+        <w:t>cantidad</w:t>
+      </w:r>
+      <w:proofErr w:type="spellEnd"/>
+      <w:r>
+        <w:t xml:space="preserve"> de </w:t>
+      </w:r>
+      <w:proofErr w:type="spellStart"/>
+      <w:r>
+        <w:t>asociaciones</w:t>
+      </w:r>
+      <w:proofErr w:type="spellEnd"/>
+      <w:r>
+        <w:t xml:space="preserve"> entre </w:t>
+      </w:r>
+      <w:proofErr w:type="spellStart"/>
+      <w:r>
+        <w:t>libro-</w:t>
+      </w:r>
+      <w:proofErr w:type="gramStart"/>
+      <w:r>
+        <w:t>genero</w:t>
+      </w:r>
+      <w:proofErr w:type="spellEnd"/>
+      <w:proofErr w:type="gramEnd"/>
+      <w:r>
+        <w:t xml:space="preserve"> </w:t>
+      </w:r>
+    </w:p>
+    <w:p>
+      <w:pPr>
+        <w:pStyle w:val="Prrafodelista"/>
+        <w:ind w:left="360"/>
+      </w:pPr>
+      <w:r>
+        <w:t xml:space="preserve">Input 2.1: Se </w:t>
+      </w:r>
+      <w:proofErr w:type="spellStart"/>
+      <w:r>
+        <w:t>digita</w:t>
+      </w:r>
+      <w:proofErr w:type="spellEnd"/>
+      <w:r>
+        <w:t xml:space="preserve"> el </w:t>
+      </w:r>
+      <w:proofErr w:type="spellStart"/>
+      <w:r>
+        <w:t>número</w:t>
+      </w:r>
+      <w:proofErr w:type="spellEnd"/>
+      <w:r>
+        <w:t xml:space="preserve"> 2 </w:t>
+      </w:r>
+      <w:proofErr w:type="spellStart"/>
+      <w:r>
+        <w:t>en</w:t>
+      </w:r>
+      <w:proofErr w:type="spellEnd"/>
+      <w:r>
+        <w:t xml:space="preserve"> </w:t>
+      </w:r>
+      <w:proofErr w:type="spellStart"/>
+      <w:proofErr w:type="gramStart"/>
+      <w:r>
+        <w:t>consola</w:t>
+      </w:r>
+      <w:proofErr w:type="spellEnd"/>
+      <w:proofErr w:type="gramEnd"/>
+    </w:p>
+    <w:p>
+      <w:pPr>
+        <w:pStyle w:val="Prrafodelista"/>
+        <w:ind w:left="360"/>
+        <w:rPr>
+          <w:lang w:val="es-CO"/>
+        </w:rPr>
+      </w:pPr>
+      <w:r>
+        <w:t xml:space="preserve">Output 2.1: Se </w:t>
+      </w:r>
+      <w:proofErr w:type="spellStart"/>
+      <w:r>
+        <w:t>imprime</w:t>
+      </w:r>
+      <w:proofErr w:type="spellEnd"/>
+      <w:r>
+        <w:t xml:space="preserve"> un </w:t>
+      </w:r>
+      <w:proofErr w:type="spellStart"/>
+      <w:r>
+        <w:t>mensaje</w:t>
+      </w:r>
+      <w:proofErr w:type="spellEnd"/>
+      <w:r>
+        <w:t xml:space="preserve">, que le </w:t>
+      </w:r>
+      <w:proofErr w:type="spellStart"/>
+      <w:r>
+        <w:t>pide</w:t>
+      </w:r>
+      <w:proofErr w:type="spellEnd"/>
+      <w:r>
+        <w:t xml:space="preserve"> un </w:t>
+      </w:r>
+      <w:proofErr w:type="spellStart"/>
+      <w:r>
+        <w:t>numero</w:t>
+      </w:r>
+      <w:proofErr w:type="spellEnd"/>
+      <w:r>
+        <w:t xml:space="preserve"> x </w:t>
+      </w:r>
+      <w:proofErr w:type="spellStart"/>
+      <w:r>
+        <w:t>asociado</w:t>
+      </w:r>
+      <w:proofErr w:type="spellEnd"/>
+      <w:r>
+        <w:t xml:space="preserve"> al </w:t>
+      </w:r>
+      <w:proofErr w:type="spellStart"/>
+      <w:r>
+        <w:t>número</w:t>
+      </w:r>
+      <w:proofErr w:type="spellEnd"/>
+      <w:r>
+        <w:t xml:space="preserve"> de </w:t>
+      </w:r>
+      <w:proofErr w:type="spellStart"/>
+      <w:r>
+        <w:t>libros</w:t>
+      </w:r>
+      <w:proofErr w:type="spellEnd"/>
+      <w:r>
+        <w:t xml:space="preserve"> que se </w:t>
+      </w:r>
+      <w:proofErr w:type="spellStart"/>
+      <w:r>
+        <w:t>desean</w:t>
+      </w:r>
+      <w:proofErr w:type="spellEnd"/>
+      <w:r>
+        <w:t xml:space="preserve"> </w:t>
+      </w:r>
+      <w:proofErr w:type="spellStart"/>
+      <w:r>
+        <w:t>cargar</w:t>
+      </w:r>
+      <w:proofErr w:type="spellEnd"/>
+      <w:r>
+        <w:t xml:space="preserve"> </w:t>
+      </w:r>
+      <w:proofErr w:type="spellStart"/>
+      <w:r>
+        <w:t>en</w:t>
+      </w:r>
+      <w:proofErr w:type="spellEnd"/>
+      <w:r>
+        <w:t xml:space="preserve"> </w:t>
+      </w:r>
+      <w:proofErr w:type="spellStart"/>
+      <w:r>
+        <w:t>orden</w:t>
+      </w:r>
+      <w:proofErr w:type="spellEnd"/>
+      <w:r>
+        <w:t xml:space="preserve"> de </w:t>
+      </w:r>
+      <w:proofErr w:type="spellStart"/>
+      <w:r>
+        <w:t>acuerdo</w:t>
+      </w:r>
+      <w:proofErr w:type="spellEnd"/>
+      <w:r>
+        <w:t xml:space="preserve"> con el rating.</w:t>
+      </w:r>
+    </w:p>
+    <w:p>
+      <w:pPr>
+        <w:pStyle w:val="Prrafodelista"/>
+        <w:ind w:left="360"/>
+      </w:pPr>
+      <w:r>
+        <w:t xml:space="preserve">Input 2.2: Se </w:t>
+      </w:r>
+      <w:proofErr w:type="spellStart"/>
+      <w:r>
+        <w:t>digita</w:t>
+      </w:r>
+      <w:proofErr w:type="spellEnd"/>
+      <w:r>
+        <w:t xml:space="preserve"> un </w:t>
+      </w:r>
+      <w:proofErr w:type="spellStart"/>
+      <w:r>
+        <w:t>numero</w:t>
+      </w:r>
+      <w:proofErr w:type="spellEnd"/>
+      <w:r>
+        <w:t xml:space="preserve"> X, que </w:t>
+      </w:r>
+      <w:proofErr w:type="spellStart"/>
+      <w:r>
+        <w:t>está</w:t>
+      </w:r>
+      <w:proofErr w:type="spellEnd"/>
+      <w:r>
+        <w:t xml:space="preserve"> </w:t>
+      </w:r>
+      <w:proofErr w:type="spellStart"/>
+      <w:r>
+        <w:t>asociada</w:t>
+      </w:r>
+      <w:proofErr w:type="spellEnd"/>
+      <w:r>
+        <w:t xml:space="preserve"> al </w:t>
+      </w:r>
+      <w:proofErr w:type="spellStart"/>
+      <w:r>
+        <w:t>numero</w:t>
+      </w:r>
+      <w:proofErr w:type="spellEnd"/>
+      <w:r>
+        <w:t xml:space="preserve"> de </w:t>
+      </w:r>
+      <w:proofErr w:type="spellStart"/>
+      <w:r>
+        <w:t>libros</w:t>
+      </w:r>
+      <w:proofErr w:type="spellEnd"/>
+      <w:r>
+        <w:t xml:space="preserve"> que se </w:t>
+      </w:r>
+      <w:proofErr w:type="spellStart"/>
+      <w:r>
+        <w:t>desean</w:t>
+      </w:r>
+      <w:proofErr w:type="spellEnd"/>
+      <w:r>
+        <w:t xml:space="preserve"> </w:t>
+      </w:r>
+      <w:proofErr w:type="spellStart"/>
+      <w:r>
+        <w:t>cargar</w:t>
+      </w:r>
+      <w:proofErr w:type="spellEnd"/>
+      <w:r>
+        <w:t xml:space="preserve"> </w:t>
+      </w:r>
+      <w:proofErr w:type="spellStart"/>
+      <w:r>
+        <w:t>en</w:t>
+      </w:r>
+      <w:proofErr w:type="spellEnd"/>
+      <w:r>
+        <w:t xml:space="preserve"> </w:t>
+      </w:r>
+      <w:proofErr w:type="spellStart"/>
+      <w:r>
+        <w:t>orden</w:t>
+      </w:r>
+      <w:proofErr w:type="spellEnd"/>
+      <w:r>
+        <w:t xml:space="preserve"> de </w:t>
+      </w:r>
+      <w:proofErr w:type="spellStart"/>
+      <w:r>
+        <w:t>acuerdo</w:t>
+      </w:r>
+      <w:proofErr w:type="spellEnd"/>
+      <w:r>
+        <w:t xml:space="preserve"> con el rating.</w:t>
+      </w:r>
+    </w:p>
+    <w:p>
+      <w:pPr>
+        <w:pStyle w:val="Prrafodelista"/>
+        <w:ind w:left="360"/>
+      </w:pPr>
+      <w:r>
+        <w:t xml:space="preserve">Output 2.2: Se </w:t>
+      </w:r>
+      <w:proofErr w:type="spellStart"/>
+      <w:r>
+        <w:t>imprimen</w:t>
+      </w:r>
+      <w:proofErr w:type="spellEnd"/>
+      <w:r>
+        <w:t xml:space="preserve"> </w:t>
+      </w:r>
+      <w:proofErr w:type="spellStart"/>
+      <w:r>
+        <w:t>en</w:t>
+      </w:r>
+      <w:proofErr w:type="spellEnd"/>
+      <w:r>
+        <w:t xml:space="preserve"> </w:t>
+      </w:r>
+      <w:proofErr w:type="spellStart"/>
+      <w:r>
+        <w:t>consola</w:t>
+      </w:r>
+      <w:proofErr w:type="spellEnd"/>
+      <w:r>
+        <w:t xml:space="preserve"> los X </w:t>
+      </w:r>
+      <w:proofErr w:type="spellStart"/>
+      <w:r>
+        <w:t>catálogos</w:t>
+      </w:r>
+      <w:proofErr w:type="spellEnd"/>
+      <w:r>
+        <w:t xml:space="preserve"> de los </w:t>
+      </w:r>
+      <w:proofErr w:type="spellStart"/>
+      <w:r>
+        <w:t>libros</w:t>
+      </w:r>
+      <w:proofErr w:type="spellEnd"/>
+      <w:r>
+        <w:t xml:space="preserve">, </w:t>
+      </w:r>
+      <w:proofErr w:type="spellStart"/>
+      <w:r>
+        <w:t>organizados</w:t>
+      </w:r>
+      <w:proofErr w:type="spellEnd"/>
+      <w:r>
+        <w:t xml:space="preserve"> de mayor </w:t>
+      </w:r>
+      <w:proofErr w:type="spellStart"/>
+      <w:r>
+        <w:t>calificación</w:t>
+      </w:r>
+      <w:proofErr w:type="spellEnd"/>
+      <w:r>
+        <w:t xml:space="preserve"> a </w:t>
+      </w:r>
+      <w:proofErr w:type="spellStart"/>
+      <w:r>
+        <w:t>menor</w:t>
+      </w:r>
+      <w:proofErr w:type="spellEnd"/>
+      <w:r>
+        <w:t xml:space="preserve"> </w:t>
+      </w:r>
+      <w:proofErr w:type="spellStart"/>
+      <w:proofErr w:type="gramStart"/>
+      <w:r>
+        <w:t>calificación</w:t>
+      </w:r>
+      <w:proofErr w:type="spellEnd"/>
+      <w:proofErr w:type="gramEnd"/>
+      <w:r>
+        <w:t xml:space="preserve"> </w:t>
+      </w:r>
+    </w:p>
+    <w:p>
+      <w:pPr>
+        <w:pStyle w:val="Prrafodelista"/>
+        <w:ind w:left="360"/>
+      </w:pPr>
+      <w:r>
+        <w:t xml:space="preserve">Input 3.1: Se </w:t>
+      </w:r>
+      <w:proofErr w:type="spellStart"/>
+      <w:r>
+        <w:t>digita</w:t>
+      </w:r>
+      <w:proofErr w:type="spellEnd"/>
+      <w:r>
+        <w:t xml:space="preserve"> el </w:t>
+      </w:r>
+      <w:proofErr w:type="spellStart"/>
+      <w:r>
+        <w:t>número</w:t>
+      </w:r>
+      <w:proofErr w:type="spellEnd"/>
+      <w:r>
+        <w:t xml:space="preserve"> 3 </w:t>
+      </w:r>
+      <w:proofErr w:type="spellStart"/>
+      <w:r>
+        <w:t>en</w:t>
+      </w:r>
+      <w:proofErr w:type="spellEnd"/>
+      <w:r>
+        <w:t xml:space="preserve"> </w:t>
+      </w:r>
+      <w:proofErr w:type="spellStart"/>
+      <w:r>
+        <w:t>consola</w:t>
+      </w:r>
+      <w:proofErr w:type="spellEnd"/>
+      <w:r>
+        <w:t>.</w:t>
+      </w:r>
+    </w:p>
+    <w:p>
+      <w:pPr>
+        <w:pStyle w:val="Prrafodelista"/>
+        <w:ind w:left="360"/>
+      </w:pPr>
+      <w:r>
+        <w:t xml:space="preserve">Output 3.1 Se </w:t>
+      </w:r>
+      <w:proofErr w:type="spellStart"/>
+      <w:r>
+        <w:t>imprime</w:t>
+      </w:r>
+      <w:proofErr w:type="spellEnd"/>
+      <w:r>
+        <w:t xml:space="preserve"> un </w:t>
+      </w:r>
+      <w:proofErr w:type="spellStart"/>
+      <w:r>
+        <w:t>mensaje</w:t>
+      </w:r>
+      <w:proofErr w:type="spellEnd"/>
+      <w:r>
+        <w:t xml:space="preserve">, que le </w:t>
+      </w:r>
+      <w:proofErr w:type="spellStart"/>
+      <w:r>
+        <w:t>pide</w:t>
+      </w:r>
+      <w:proofErr w:type="spellEnd"/>
+      <w:r>
+        <w:t xml:space="preserve"> el </w:t>
+      </w:r>
+      <w:proofErr w:type="spellStart"/>
+      <w:r>
+        <w:t>nombre</w:t>
+      </w:r>
+      <w:proofErr w:type="spellEnd"/>
+      <w:r>
+        <w:t xml:space="preserve"> de un Autor X </w:t>
+      </w:r>
+      <w:proofErr w:type="spellStart"/>
+      <w:r>
+        <w:t>asociado</w:t>
+      </w:r>
+      <w:proofErr w:type="spellEnd"/>
+      <w:r>
+        <w:t xml:space="preserve"> a un </w:t>
+      </w:r>
+      <w:proofErr w:type="spellStart"/>
+      <w:r>
+        <w:t>libro</w:t>
+      </w:r>
+      <w:proofErr w:type="spellEnd"/>
+      <w:r>
+        <w:t>.</w:t>
+      </w:r>
+    </w:p>
+    <w:p>
+      <w:pPr>
+        <w:pStyle w:val="Prrafodelista"/>
+        <w:ind w:left="360"/>
+      </w:pPr>
+      <w:r>
+        <w:t xml:space="preserve">Input 3.2: Se </w:t>
+      </w:r>
+      <w:proofErr w:type="spellStart"/>
+      <w:r>
+        <w:t>digita</w:t>
+      </w:r>
+      <w:proofErr w:type="spellEnd"/>
+      <w:r>
+        <w:t xml:space="preserve"> el </w:t>
+      </w:r>
+      <w:proofErr w:type="spellStart"/>
+      <w:r>
+        <w:t>nombre</w:t>
+      </w:r>
+      <w:proofErr w:type="spellEnd"/>
+      <w:r>
+        <w:t xml:space="preserve"> X del </w:t>
+      </w:r>
+      <w:proofErr w:type="gramStart"/>
+      <w:r>
+        <w:t>Autor</w:t>
+      </w:r>
+      <w:proofErr w:type="gramEnd"/>
+    </w:p>
+    <w:p>
+      <w:pPr>
+        <w:pStyle w:val="Prrafodelista"/>
+        <w:ind w:left="360"/>
+      </w:pPr>
+      <w:r>
+        <w:t xml:space="preserve">Output 3.2: Se </w:t>
+      </w:r>
+      <w:proofErr w:type="spellStart"/>
+      <w:r>
+        <w:t>imprime</w:t>
+      </w:r>
+      <w:proofErr w:type="spellEnd"/>
+      <w:r>
+        <w:t xml:space="preserve"> </w:t>
+      </w:r>
+      <w:proofErr w:type="spellStart"/>
+      <w:r>
+        <w:t>en</w:t>
+      </w:r>
+      <w:proofErr w:type="spellEnd"/>
+      <w:r>
+        <w:t xml:space="preserve"> los </w:t>
+      </w:r>
+      <w:proofErr w:type="spellStart"/>
+      <w:r>
+        <w:t>catálogos</w:t>
+      </w:r>
+      <w:proofErr w:type="spellEnd"/>
+      <w:r>
+        <w:t xml:space="preserve"> </w:t>
+      </w:r>
+      <w:proofErr w:type="spellStart"/>
+      <w:r>
+        <w:t>relacionados</w:t>
+      </w:r>
+      <w:proofErr w:type="spellEnd"/>
+      <w:r>
+        <w:t xml:space="preserve"> con X Autor o </w:t>
+      </w:r>
+      <w:proofErr w:type="spellStart"/>
+      <w:r>
+        <w:t>si</w:t>
+      </w:r>
+      <w:proofErr w:type="spellEnd"/>
+      <w:r>
+        <w:t xml:space="preserve"> no se </w:t>
+      </w:r>
+      <w:proofErr w:type="spellStart"/>
+      <w:r>
+        <w:t>encontró</w:t>
+      </w:r>
+      <w:proofErr w:type="spellEnd"/>
+      <w:r>
+        <w:t xml:space="preserve"> </w:t>
+      </w:r>
+      <w:proofErr w:type="spellStart"/>
+      <w:r>
+        <w:t>ninguna</w:t>
+      </w:r>
+      <w:proofErr w:type="spellEnd"/>
+      <w:r>
+        <w:t xml:space="preserve"> </w:t>
+      </w:r>
+      <w:proofErr w:type="spellStart"/>
+      <w:r>
+        <w:t>asociación</w:t>
+      </w:r>
+      <w:proofErr w:type="spellEnd"/>
+      <w:r>
+        <w:t xml:space="preserve"> se </w:t>
+      </w:r>
+      <w:proofErr w:type="spellStart"/>
+      <w:r>
+        <w:t>imprime</w:t>
+      </w:r>
+      <w:proofErr w:type="spellEnd"/>
+      <w:r>
+        <w:t xml:space="preserve"> que no se </w:t>
+      </w:r>
+      <w:proofErr w:type="spellStart"/>
+      <w:r>
+        <w:t>encontró</w:t>
+      </w:r>
+      <w:proofErr w:type="spellEnd"/>
+      <w:r>
+        <w:t xml:space="preserve"> el </w:t>
+      </w:r>
+      <w:proofErr w:type="spellStart"/>
+      <w:proofErr w:type="gramStart"/>
+      <w:r>
+        <w:t>autor</w:t>
+      </w:r>
+      <w:proofErr w:type="spellEnd"/>
+      <w:proofErr w:type="gramEnd"/>
+    </w:p>
+    <w:p>
+      <w:pPr>
+        <w:pStyle w:val="Prrafodelista"/>
+        <w:ind w:left="360"/>
+      </w:pPr>
+      <w:r>
+        <w:t xml:space="preserve">Input 4.1: Se </w:t>
+      </w:r>
+      <w:proofErr w:type="spellStart"/>
+      <w:r>
+        <w:t>Digita</w:t>
+      </w:r>
+      <w:proofErr w:type="spellEnd"/>
+      <w:r>
+        <w:t xml:space="preserve"> el </w:t>
+      </w:r>
+      <w:proofErr w:type="spellStart"/>
+      <w:r>
+        <w:t>numero</w:t>
+      </w:r>
+      <w:proofErr w:type="spellEnd"/>
+      <w:r>
+        <w:t xml:space="preserve"> 4 </w:t>
+      </w:r>
+      <w:proofErr w:type="spellStart"/>
+      <w:r>
+        <w:t>en</w:t>
+      </w:r>
+      <w:proofErr w:type="spellEnd"/>
+      <w:r>
+        <w:t xml:space="preserve"> </w:t>
+      </w:r>
+      <w:proofErr w:type="spellStart"/>
+      <w:proofErr w:type="gramStart"/>
+      <w:r>
+        <w:t>consola</w:t>
+      </w:r>
+      <w:proofErr w:type="spellEnd"/>
+      <w:proofErr w:type="gramEnd"/>
+      <w:r>
+        <w:t xml:space="preserve"> </w:t>
+      </w:r>
+    </w:p>
+    <w:p>
+      <w:pPr>
+        <w:pStyle w:val="Prrafodelista"/>
+        <w:ind w:left="360"/>
+      </w:pPr>
+      <w:r>
+        <w:t xml:space="preserve">Output 4.1: Se </w:t>
+      </w:r>
+      <w:proofErr w:type="spellStart"/>
+      <w:r>
+        <w:t>imprime</w:t>
+      </w:r>
+      <w:proofErr w:type="spellEnd"/>
+      <w:r>
+        <w:t xml:space="preserve"> un </w:t>
+      </w:r>
+      <w:proofErr w:type="spellStart"/>
+      <w:r>
+        <w:t>mensaje</w:t>
+      </w:r>
+      <w:proofErr w:type="spellEnd"/>
+      <w:r>
+        <w:t xml:space="preserve"> que </w:t>
+      </w:r>
+      <w:proofErr w:type="spellStart"/>
+      <w:r>
+        <w:t>pide</w:t>
+      </w:r>
+      <w:proofErr w:type="spellEnd"/>
+      <w:r>
+        <w:t xml:space="preserve"> el </w:t>
+      </w:r>
+      <w:proofErr w:type="spellStart"/>
+      <w:r>
+        <w:t>genero</w:t>
+      </w:r>
+      <w:proofErr w:type="spellEnd"/>
+      <w:r>
+        <w:t xml:space="preserve"> X </w:t>
+      </w:r>
+      <w:proofErr w:type="spellStart"/>
+      <w:r>
+        <w:t>asociado</w:t>
+      </w:r>
+      <w:proofErr w:type="spellEnd"/>
+      <w:r>
+        <w:t xml:space="preserve"> a los </w:t>
+      </w:r>
+      <w:proofErr w:type="spellStart"/>
+      <w:proofErr w:type="gramStart"/>
+      <w:r>
+        <w:t>libros</w:t>
+      </w:r>
+      <w:proofErr w:type="spellEnd"/>
+      <w:proofErr w:type="gramEnd"/>
+    </w:p>
+    <w:p>
+      <w:pPr>
+        <w:pStyle w:val="Prrafodelista"/>
+        <w:ind w:left="360"/>
+      </w:pPr>
+      <w:r>
+        <w:t xml:space="preserve">Input 4.2: Se </w:t>
+      </w:r>
+      <w:proofErr w:type="spellStart"/>
+      <w:r>
+        <w:t>digita</w:t>
+      </w:r>
+      <w:proofErr w:type="spellEnd"/>
+      <w:r>
+        <w:t xml:space="preserve"> el </w:t>
+      </w:r>
+      <w:proofErr w:type="spellStart"/>
+      <w:r>
+        <w:t>genero</w:t>
+      </w:r>
+      <w:proofErr w:type="spellEnd"/>
+      <w:r>
+        <w:t xml:space="preserve"> </w:t>
+      </w:r>
+      <w:proofErr w:type="gramStart"/>
+      <w:r>
+        <w:t>x</w:t>
+      </w:r>
+      <w:proofErr w:type="gramEnd"/>
+    </w:p>
+    <w:p>
+      <w:pPr>
+        <w:pStyle w:val="Prrafodelista"/>
+        <w:ind w:left="360"/>
+      </w:pPr>
+      <w:r>
+        <w:t xml:space="preserve">Output 4.2: Se </w:t>
+      </w:r>
+      <w:proofErr w:type="spellStart"/>
+      <w:r>
+        <w:t>imprime</w:t>
+      </w:r>
+      <w:proofErr w:type="spellEnd"/>
+      <w:r>
+        <w:t xml:space="preserve"> el </w:t>
+      </w:r>
+      <w:proofErr w:type="spellStart"/>
+      <w:r>
+        <w:t>mensaje</w:t>
+      </w:r>
+      <w:proofErr w:type="spellEnd"/>
+      <w:r>
+        <w:t xml:space="preserve"> que </w:t>
+      </w:r>
+      <w:proofErr w:type="spellStart"/>
+      <w:r>
+        <w:t>contiene</w:t>
+      </w:r>
+      <w:proofErr w:type="spellEnd"/>
+      <w:r>
+        <w:t xml:space="preserve"> el </w:t>
+      </w:r>
+      <w:proofErr w:type="spellStart"/>
+      <w:r>
+        <w:t>numero</w:t>
+      </w:r>
+      <w:proofErr w:type="spellEnd"/>
+      <w:r>
+        <w:t xml:space="preserve"> de </w:t>
+      </w:r>
+      <w:proofErr w:type="spellStart"/>
+      <w:r>
+        <w:t>libros</w:t>
+      </w:r>
+      <w:proofErr w:type="spellEnd"/>
+      <w:r>
+        <w:t xml:space="preserve"> </w:t>
+      </w:r>
+      <w:proofErr w:type="spellStart"/>
+      <w:r>
+        <w:t>asociados</w:t>
+      </w:r>
+      <w:proofErr w:type="spellEnd"/>
+      <w:r>
+        <w:t xml:space="preserve"> a el </w:t>
+      </w:r>
+      <w:proofErr w:type="spellStart"/>
+      <w:r>
+        <w:t>genero</w:t>
+      </w:r>
+      <w:proofErr w:type="spellEnd"/>
+      <w:r>
+        <w:t xml:space="preserve"> X.</w:t>
+      </w:r>
+    </w:p>
+    <w:p>
+      <w:pPr>
+        <w:pStyle w:val="Prrafodelista"/>
         <w:numPr>
           <w:ilvl w:val="0"/>
           <w:numId w:val="1"/>
         </w:numPr>
-        <w:spacing w:after="0"/>
-        <w:jc w:val="both"/>
-        <w:rPr>
-          <w:rFonts w:ascii="Dax-Regular" w:hAnsi="Dax-Regular"/>
-          <w:lang w:val="es-419"/>
-        </w:rPr>
-      </w:pPr>
-      <w:r>
-        <w:rPr>
-          <w:rFonts w:ascii="Dax-Regular" w:hAnsi="Dax-Regular"/>
-          <w:lang w:val="es-419"/>
-        </w:rPr>
-        <w:t xml:space="preserve">¿Cómo se almacenan los datos de </w:t>
-      </w:r>
-      <w:r>
-        <w:rPr>
-          <w:rFonts w:ascii="Dax-Regular" w:hAnsi="Dax-Regular"/>
-          <w:b/>
-          <w:bCs/>
-          <w:lang w:val="es-419"/>
-        </w:rPr>
+      </w:pPr>
+      <w:r>
+        <w:t>¿</w:t>
+      </w:r>
+      <w:proofErr w:type="spellStart"/>
+      <w:r>
+        <w:t>Cómo</w:t>
+      </w:r>
+      <w:proofErr w:type="spellEnd"/>
+      <w:r>
+        <w:t xml:space="preserve"> se </w:t>
+      </w:r>
+      <w:proofErr w:type="spellStart"/>
+      <w:r>
+        <w:t>almacenan</w:t>
+      </w:r>
+      <w:proofErr w:type="spellEnd"/>
+      <w:r>
+        <w:t xml:space="preserve"> los </w:t>
+      </w:r>
+      <w:proofErr w:type="spellStart"/>
+      <w:r>
+        <w:t>datos</w:t>
+      </w:r>
+      <w:proofErr w:type="spellEnd"/>
+      <w:r>
+        <w:t xml:space="preserve"> de </w:t>
+      </w:r>
+      <w:proofErr w:type="spellStart"/>
+      <w:r>
         <w:t>GoodReads</w:t>
       </w:r>
-      <w:r>
-        <w:rPr>
-          <w:rFonts w:ascii="Dax-Regular" w:hAnsi="Dax-Regular"/>
-          <w:lang w:val="es-419"/>
-        </w:rPr>
-        <w:t xml:space="preserve"> en el </w:t>
-      </w:r>
-      <w:r>
-        <w:rPr>
-          <w:rFonts w:ascii="Consolas" w:hAnsi="Consolas"/>
-          <w:b/>
-          <w:bCs/>
-          <w:lang w:val="es-419"/>
-        </w:rPr>
-        <w:t>model.py</w:t>
-      </w:r>
-      <w:r>
-        <w:rPr>
-          <w:rFonts w:ascii="Dax-Regular" w:hAnsi="Dax-Regular"/>
-          <w:lang w:val="es-419"/>
-        </w:rPr>
-        <w:t>?</w:t>
-      </w:r>
-    </w:p>
-    <w:p>
-      <w:pPr>
-        <w:pStyle w:val="ListParagraph"/>
+      <w:proofErr w:type="spellEnd"/>
+      <w:r>
+        <w:t xml:space="preserve"> </w:t>
+      </w:r>
+      <w:proofErr w:type="spellStart"/>
+      <w:r>
+        <w:t>en</w:t>
+      </w:r>
+      <w:proofErr w:type="spellEnd"/>
+      <w:r>
+        <w:t xml:space="preserve"> el model.py?</w:t>
+      </w:r>
+    </w:p>
+    <w:p>
+      <w:pPr>
+        <w:pStyle w:val="Prrafodelista"/>
+        <w:ind w:left="360"/>
+      </w:pPr>
+      <w:r>
+        <w:t xml:space="preserve">Se </w:t>
+      </w:r>
+      <w:proofErr w:type="spellStart"/>
+      <w:r>
+        <w:t>almacenan</w:t>
+      </w:r>
+      <w:proofErr w:type="spellEnd"/>
+      <w:r>
+        <w:t xml:space="preserve"> </w:t>
+      </w:r>
+      <w:proofErr w:type="spellStart"/>
+      <w:r>
+        <w:t>en</w:t>
+      </w:r>
+      <w:proofErr w:type="spellEnd"/>
+      <w:r>
+        <w:t xml:space="preserve"> un </w:t>
+      </w:r>
+      <w:proofErr w:type="spellStart"/>
+      <w:r>
+        <w:t>diccionario</w:t>
+      </w:r>
+      <w:proofErr w:type="spellEnd"/>
+      <w:r>
+        <w:t xml:space="preserve"> </w:t>
+      </w:r>
+      <w:proofErr w:type="spellStart"/>
+      <w:r>
+        <w:t>grande</w:t>
+      </w:r>
+      <w:proofErr w:type="spellEnd"/>
+      <w:r>
+        <w:t xml:space="preserve">, que bajo las </w:t>
+      </w:r>
+      <w:proofErr w:type="spellStart"/>
+      <w:r>
+        <w:t>llaves</w:t>
+      </w:r>
+      <w:proofErr w:type="spellEnd"/>
+      <w:r>
+        <w:t xml:space="preserve"> “</w:t>
+      </w:r>
+      <w:proofErr w:type="spellStart"/>
+      <w:r>
+        <w:t>books”</w:t>
+      </w:r>
+      <w:proofErr w:type="gramStart"/>
+      <w:r>
+        <w:t>,”authors</w:t>
+      </w:r>
+      <w:proofErr w:type="gramEnd"/>
+      <w:r>
+        <w:t>”,tags</w:t>
+      </w:r>
+      <w:proofErr w:type="spellEnd"/>
+      <w:r>
+        <w:t>” y “</w:t>
+      </w:r>
+      <w:proofErr w:type="spellStart"/>
+      <w:r>
+        <w:t>book_tags</w:t>
+      </w:r>
+      <w:proofErr w:type="spellEnd"/>
+      <w:r>
+        <w:t xml:space="preserve">” se </w:t>
+      </w:r>
+      <w:proofErr w:type="spellStart"/>
+      <w:r>
+        <w:t>almacenan</w:t>
+      </w:r>
+      <w:proofErr w:type="spellEnd"/>
+      <w:r>
+        <w:t xml:space="preserve"> los </w:t>
+      </w:r>
+      <w:proofErr w:type="spellStart"/>
+      <w:r>
+        <w:t>datos</w:t>
+      </w:r>
+      <w:proofErr w:type="spellEnd"/>
+      <w:r>
+        <w:t xml:space="preserve"> </w:t>
+      </w:r>
+      <w:proofErr w:type="spellStart"/>
+      <w:r>
+        <w:t>en</w:t>
+      </w:r>
+      <w:proofErr w:type="spellEnd"/>
+      <w:r>
+        <w:t xml:space="preserve"> </w:t>
+      </w:r>
+      <w:proofErr w:type="spellStart"/>
+      <w:r>
+        <w:t>listas</w:t>
+      </w:r>
+      <w:proofErr w:type="spellEnd"/>
+      <w:r>
+        <w:t xml:space="preserve"> array que </w:t>
+      </w:r>
+      <w:proofErr w:type="spellStart"/>
+      <w:r>
+        <w:t>contienen</w:t>
+      </w:r>
+      <w:proofErr w:type="spellEnd"/>
+      <w:r>
+        <w:t xml:space="preserve"> los </w:t>
+      </w:r>
+      <w:proofErr w:type="spellStart"/>
+      <w:r>
+        <w:t>títulos</w:t>
+      </w:r>
+      <w:proofErr w:type="spellEnd"/>
+      <w:r>
+        <w:t xml:space="preserve"> de los </w:t>
+      </w:r>
+      <w:proofErr w:type="spellStart"/>
+      <w:r>
+        <w:t>libros</w:t>
+      </w:r>
+      <w:proofErr w:type="spellEnd"/>
+      <w:r>
+        <w:t xml:space="preserve"> </w:t>
+      </w:r>
+      <w:proofErr w:type="spellStart"/>
+      <w:r>
+        <w:t>en</w:t>
+      </w:r>
+      <w:proofErr w:type="spellEnd"/>
+      <w:r>
+        <w:t xml:space="preserve"> el </w:t>
+      </w:r>
+      <w:proofErr w:type="spellStart"/>
+      <w:r>
+        <w:t>archivo</w:t>
+      </w:r>
+      <w:proofErr w:type="spellEnd"/>
+      <w:r>
+        <w:t xml:space="preserve"> books, los </w:t>
+      </w:r>
+      <w:proofErr w:type="spellStart"/>
+      <w:r>
+        <w:t>autores</w:t>
+      </w:r>
+      <w:proofErr w:type="spellEnd"/>
+      <w:r>
+        <w:t xml:space="preserve"> </w:t>
+      </w:r>
+      <w:proofErr w:type="spellStart"/>
+      <w:r>
+        <w:t>en</w:t>
+      </w:r>
+      <w:proofErr w:type="spellEnd"/>
+      <w:r>
+        <w:t xml:space="preserve"> el </w:t>
+      </w:r>
+      <w:proofErr w:type="spellStart"/>
+      <w:r>
+        <w:t>archivo</w:t>
+      </w:r>
+      <w:proofErr w:type="spellEnd"/>
+      <w:r>
+        <w:t xml:space="preserve"> books, el </w:t>
+      </w:r>
+      <w:proofErr w:type="spellStart"/>
+      <w:r>
+        <w:t>género</w:t>
+      </w:r>
+      <w:proofErr w:type="spellEnd"/>
+      <w:r>
+        <w:t xml:space="preserve"> dado </w:t>
+      </w:r>
+      <w:proofErr w:type="spellStart"/>
+      <w:r>
+        <w:t>en</w:t>
+      </w:r>
+      <w:proofErr w:type="spellEnd"/>
+      <w:r>
+        <w:t xml:space="preserve"> el </w:t>
+      </w:r>
+      <w:proofErr w:type="spellStart"/>
+      <w:r>
+        <w:t>archivo</w:t>
+      </w:r>
+      <w:proofErr w:type="spellEnd"/>
+      <w:r>
+        <w:t xml:space="preserve"> tags, y id del </w:t>
+      </w:r>
+      <w:proofErr w:type="spellStart"/>
+      <w:r>
+        <w:t>libro</w:t>
+      </w:r>
+      <w:proofErr w:type="spellEnd"/>
+      <w:r>
+        <w:t xml:space="preserve"> dado </w:t>
+      </w:r>
+      <w:proofErr w:type="spellStart"/>
+      <w:r>
+        <w:t>en</w:t>
+      </w:r>
+      <w:proofErr w:type="spellEnd"/>
+      <w:r>
+        <w:t xml:space="preserve"> el </w:t>
+      </w:r>
+      <w:proofErr w:type="spellStart"/>
+      <w:r>
+        <w:t>archivo</w:t>
+      </w:r>
+      <w:proofErr w:type="spellEnd"/>
+      <w:r>
+        <w:t xml:space="preserve"> </w:t>
+      </w:r>
+      <w:proofErr w:type="spellStart"/>
+      <w:r>
+        <w:t>book_tags</w:t>
+      </w:r>
+      <w:proofErr w:type="spellEnd"/>
+    </w:p>
+    <w:p>
+      <w:pPr>
+        <w:pStyle w:val="Prrafodelista"/>
         <w:numPr>
           <w:ilvl w:val="0"/>
           <w:numId w:val="1"/>
         </w:numPr>
-        <w:spacing w:after="0"/>
-        <w:jc w:val="both"/>
-        <w:rPr>
-          <w:rFonts w:ascii="Dax-Regular" w:hAnsi="Dax-Regular"/>
-          <w:lang w:val="es-419"/>
-        </w:rPr>
-      </w:pPr>
-      <w:r>
-        <w:rPr>
-          <w:rFonts w:ascii="Dax-Regular" w:hAnsi="Dax-Regular"/>
-          <w:lang w:val="es-419"/>
-        </w:rPr>
-        <w:t xml:space="preserve">¿Cuáles son las funciones que comunican el el </w:t>
-      </w:r>
-      <w:r>
-        <w:rPr>
-          <w:rFonts w:ascii="Consolas" w:hAnsi="Consolas"/>
-          <w:b/>
-          <w:bCs/>
-          <w:lang w:val="es-419"/>
-        </w:rPr>
-        <w:t xml:space="preserve">view.py </w:t>
-      </w:r>
-      <w:r>
-        <w:rPr>
-          <w:rFonts w:ascii="Dax-Regular" w:hAnsi="Dax-Regular"/>
-          <w:lang w:val="es-419"/>
-        </w:rPr>
-        <w:t>y el</w:t>
-      </w:r>
-      <w:r>
-        <w:rPr>
-          <w:rFonts w:ascii="Consolas" w:hAnsi="Consolas"/>
-          <w:b/>
-          <w:bCs/>
-          <w:lang w:val="es-419"/>
-        </w:rPr>
-        <w:t xml:space="preserve"> model.py</w:t>
-      </w:r>
-      <w:r>
-        <w:rPr>
-          <w:rFonts w:ascii="Dax-Regular" w:hAnsi="Dax-Regular"/>
-          <w:lang w:val="es-419"/>
-        </w:rPr>
-        <w:t>?</w:t>
-      </w:r>
-    </w:p>
-    <w:p>
-      <w:pPr>
-        <w:pStyle w:val="ListParagraph"/>
+      </w:pPr>
+      <w:r>
+        <w:t>¿</w:t>
+      </w:r>
+      <w:proofErr w:type="spellStart"/>
+      <w:r>
+        <w:t>Cuáles</w:t>
+      </w:r>
+      <w:proofErr w:type="spellEnd"/>
+      <w:r>
+        <w:t xml:space="preserve"> son las </w:t>
+      </w:r>
+      <w:proofErr w:type="spellStart"/>
+      <w:r>
+        <w:t>funciones</w:t>
+      </w:r>
+      <w:proofErr w:type="spellEnd"/>
+      <w:r>
+        <w:t xml:space="preserve"> que </w:t>
+      </w:r>
+      <w:proofErr w:type="spellStart"/>
+      <w:r>
+        <w:t>comunican</w:t>
+      </w:r>
+      <w:proofErr w:type="spellEnd"/>
+      <w:r>
+        <w:t xml:space="preserve"> el view.py y el model.py?</w:t>
+      </w:r>
+    </w:p>
+    <w:p>
+      <w:pPr>
+        <w:pStyle w:val="Prrafodelista"/>
+        <w:ind w:left="360"/>
+      </w:pPr>
+      <w:proofErr w:type="spellStart"/>
+      <w:proofErr w:type="gramStart"/>
+      <w:r>
+        <w:t>initCatalog</w:t>
+      </w:r>
+      <w:proofErr w:type="spellEnd"/>
+      <w:r>
+        <w:t>(</w:t>
+      </w:r>
+      <w:proofErr w:type="gramEnd"/>
+      <w:r>
+        <w:t>)</w:t>
+      </w:r>
+    </w:p>
+    <w:p>
+      <w:pPr>
+        <w:pStyle w:val="Prrafodelista"/>
+        <w:ind w:left="360"/>
+      </w:pPr>
+      <w:proofErr w:type="spellStart"/>
+      <w:proofErr w:type="gramStart"/>
+      <w:r>
+        <w:t>getBestBooks</w:t>
+      </w:r>
+      <w:proofErr w:type="spellEnd"/>
+      <w:r>
+        <w:t>(</w:t>
+      </w:r>
+      <w:proofErr w:type="gramEnd"/>
+      <w:r>
+        <w:t>)</w:t>
+      </w:r>
+    </w:p>
+    <w:p>
+      <w:pPr>
+        <w:pStyle w:val="Prrafodelista"/>
+        <w:ind w:left="360"/>
+      </w:pPr>
+      <w:proofErr w:type="spellStart"/>
+      <w:proofErr w:type="gramStart"/>
+      <w:r>
+        <w:t>getBooksByAuthor</w:t>
+      </w:r>
+      <w:proofErr w:type="spellEnd"/>
+      <w:r>
+        <w:t>(</w:t>
+      </w:r>
+      <w:proofErr w:type="gramEnd"/>
+      <w:r>
+        <w:t>)</w:t>
+      </w:r>
+    </w:p>
+    <w:p>
+      <w:pPr>
+        <w:pStyle w:val="Prrafodelista"/>
+        <w:ind w:left="360"/>
+      </w:pPr>
+      <w:proofErr w:type="spellStart"/>
+      <w:proofErr w:type="gramStart"/>
+      <w:r>
+        <w:t>countBooksByTag</w:t>
+      </w:r>
+      <w:proofErr w:type="spellEnd"/>
+      <w:r>
+        <w:t>(</w:t>
+      </w:r>
+      <w:proofErr w:type="gramEnd"/>
+      <w:r>
+        <w:t>)</w:t>
+      </w:r>
+    </w:p>
+    <w:p>
+      <w:pPr>
+        <w:pStyle w:val="Prrafodelista"/>
         <w:numPr>
           <w:ilvl w:val="0"/>
           <w:numId w:val="1"/>
@@ -242,7 +1824,311 @@
     </w:p>
     <w:p>
       <w:pPr>
-        <w:pStyle w:val="ListParagraph"/>
+        <w:pStyle w:val="Prrafodelista"/>
+        <w:ind w:left="360"/>
+        <w:jc w:val="both"/>
+        <w:rPr>
+          <w:rFonts w:ascii="Dax-Regular" w:hAnsi="Dax-Regular"/>
+          <w:lang w:val="es-419"/>
+        </w:rPr>
+      </w:pPr>
+      <w:r>
+        <w:rPr>
+          <w:rFonts w:ascii="Dax-Regular" w:hAnsi="Dax-Regular"/>
+          <w:lang w:val="es-419"/>
+        </w:rPr>
+        <w:lastRenderedPageBreak/>
+        <w:t>La lista debe implementarse con los siguientes parámetros:</w:t>
+      </w:r>
+    </w:p>
+    <w:p>
+      <w:pPr>
+        <w:pStyle w:val="Prrafodelista"/>
+        <w:ind w:left="360"/>
+        <w:jc w:val="both"/>
+        <w:rPr>
+          <w:rFonts w:ascii="Dax-Regular" w:hAnsi="Dax-Regular"/>
+          <w:lang w:val="es-419"/>
+        </w:rPr>
+      </w:pPr>
+      <w:proofErr w:type="spellStart"/>
+      <w:r>
+        <w:rPr>
+          <w:rFonts w:ascii="Dax-Regular" w:hAnsi="Dax-Regular"/>
+          <w:lang w:val="es-419"/>
+        </w:rPr>
+        <w:t>d</w:t>
+      </w:r>
+      <w:r>
+        <w:rPr>
+          <w:rFonts w:ascii="Dax-Regular" w:hAnsi="Dax-Regular"/>
+          <w:lang w:val="es-419"/>
+        </w:rPr>
+        <w:t>atastructure</w:t>
+      </w:r>
+      <w:proofErr w:type="spellEnd"/>
+      <w:r>
+        <w:rPr>
+          <w:rFonts w:ascii="Dax-Regular" w:hAnsi="Dax-Regular"/>
+          <w:lang w:val="es-419"/>
+        </w:rPr>
+        <w:t>=</w:t>
+      </w:r>
+      <w:r>
+        <w:t xml:space="preserve"> </w:t>
+      </w:r>
+      <w:r>
+        <w:rPr>
+          <w:rFonts w:ascii="Dax-Regular" w:hAnsi="Dax-Regular"/>
+          <w:lang w:val="es-419"/>
+        </w:rPr>
+        <w:t xml:space="preserve">Se decide la estructura que va a tener una lista, si va a ser </w:t>
+      </w:r>
+      <w:proofErr w:type="gramStart"/>
+      <w:r>
+        <w:rPr>
+          <w:rFonts w:ascii="Dax-Regular" w:hAnsi="Dax-Regular"/>
+          <w:lang w:val="es-419"/>
+        </w:rPr>
+        <w:t>Single</w:t>
+      </w:r>
+      <w:proofErr w:type="gramEnd"/>
+      <w:r>
+        <w:rPr>
+          <w:rFonts w:ascii="Dax-Regular" w:hAnsi="Dax-Regular"/>
+          <w:lang w:val="es-419"/>
+        </w:rPr>
+        <w:t xml:space="preserve"> </w:t>
+      </w:r>
+      <w:proofErr w:type="spellStart"/>
+      <w:r>
+        <w:rPr>
+          <w:rFonts w:ascii="Dax-Regular" w:hAnsi="Dax-Regular"/>
+          <w:lang w:val="es-419"/>
+        </w:rPr>
+        <w:t>linked</w:t>
+      </w:r>
+      <w:proofErr w:type="spellEnd"/>
+      <w:r>
+        <w:rPr>
+          <w:rFonts w:ascii="Dax-Regular" w:hAnsi="Dax-Regular"/>
+          <w:lang w:val="es-419"/>
+        </w:rPr>
+        <w:t xml:space="preserve">, </w:t>
+      </w:r>
+      <w:proofErr w:type="spellStart"/>
+      <w:r>
+        <w:rPr>
+          <w:rFonts w:ascii="Dax-Regular" w:hAnsi="Dax-Regular"/>
+          <w:lang w:val="es-419"/>
+        </w:rPr>
+        <w:t>double</w:t>
+      </w:r>
+      <w:proofErr w:type="spellEnd"/>
+      <w:r>
+        <w:rPr>
+          <w:rFonts w:ascii="Dax-Regular" w:hAnsi="Dax-Regular"/>
+          <w:lang w:val="es-419"/>
+        </w:rPr>
+        <w:t xml:space="preserve"> </w:t>
+      </w:r>
+      <w:proofErr w:type="spellStart"/>
+      <w:r>
+        <w:rPr>
+          <w:rFonts w:ascii="Dax-Regular" w:hAnsi="Dax-Regular"/>
+          <w:lang w:val="es-419"/>
+        </w:rPr>
+        <w:t>l</w:t>
+      </w:r>
+      <w:r>
+        <w:rPr>
+          <w:rFonts w:ascii="Dax-Regular" w:hAnsi="Dax-Regular"/>
+          <w:lang w:val="es-419"/>
+        </w:rPr>
+        <w:t>inked</w:t>
+      </w:r>
+      <w:proofErr w:type="spellEnd"/>
+      <w:r>
+        <w:rPr>
+          <w:rFonts w:ascii="Dax-Regular" w:hAnsi="Dax-Regular"/>
+          <w:lang w:val="es-419"/>
+        </w:rPr>
+        <w:t xml:space="preserve">, o array </w:t>
+      </w:r>
+      <w:proofErr w:type="spellStart"/>
+      <w:r>
+        <w:rPr>
+          <w:rFonts w:ascii="Dax-Regular" w:hAnsi="Dax-Regular"/>
+          <w:lang w:val="es-419"/>
+        </w:rPr>
+        <w:t>list</w:t>
+      </w:r>
+      <w:proofErr w:type="spellEnd"/>
+      <w:r>
+        <w:rPr>
+          <w:rFonts w:ascii="Dax-Regular" w:hAnsi="Dax-Regular"/>
+          <w:lang w:val="es-419"/>
+        </w:rPr>
+        <w:t>.</w:t>
+      </w:r>
+    </w:p>
+    <w:p>
+      <w:pPr>
+        <w:pStyle w:val="Prrafodelista"/>
+        <w:ind w:left="360"/>
+        <w:jc w:val="both"/>
+        <w:rPr>
+          <w:rFonts w:ascii="Dax-Regular" w:hAnsi="Dax-Regular"/>
+          <w:lang w:val="es-419"/>
+        </w:rPr>
+      </w:pPr>
+      <w:proofErr w:type="spellStart"/>
+      <w:r>
+        <w:rPr>
+          <w:rFonts w:ascii="Dax-Regular" w:hAnsi="Dax-Regular"/>
+          <w:lang w:val="es-419"/>
+        </w:rPr>
+        <w:t>cmpfunction</w:t>
+      </w:r>
+      <w:proofErr w:type="spellEnd"/>
+      <w:r>
+        <w:rPr>
+          <w:rFonts w:ascii="Dax-Regular" w:hAnsi="Dax-Regular"/>
+          <w:lang w:val="es-419"/>
+        </w:rPr>
+        <w:t>= se define una función de comparación</w:t>
+      </w:r>
+    </w:p>
+    <w:p>
+      <w:pPr>
+        <w:pStyle w:val="Prrafodelista"/>
+        <w:ind w:left="360"/>
+        <w:jc w:val="both"/>
+        <w:rPr>
+          <w:rFonts w:ascii="Dax-Regular" w:hAnsi="Dax-Regular"/>
+          <w:lang w:val="es-419"/>
+        </w:rPr>
+      </w:pPr>
+      <w:proofErr w:type="spellStart"/>
+      <w:r>
+        <w:rPr>
+          <w:rFonts w:ascii="Dax-Regular" w:hAnsi="Dax-Regular"/>
+          <w:lang w:val="es-419"/>
+        </w:rPr>
+        <w:t>key</w:t>
+      </w:r>
+      <w:proofErr w:type="spellEnd"/>
+      <w:r>
+        <w:rPr>
+          <w:rFonts w:ascii="Dax-Regular" w:hAnsi="Dax-Regular"/>
+          <w:lang w:val="es-419"/>
+        </w:rPr>
+        <w:t>=</w:t>
+      </w:r>
+      <w:r>
+        <w:rPr>
+          <w:rFonts w:ascii="Dax-Regular" w:hAnsi="Dax-Regular"/>
+          <w:lang w:val="es-419"/>
+        </w:rPr>
+        <w:t>La clave para comparar los elementos de la lista</w:t>
+      </w:r>
+    </w:p>
+    <w:p>
+      <w:pPr>
+        <w:pStyle w:val="Prrafodelista"/>
+        <w:ind w:left="360"/>
+        <w:jc w:val="both"/>
+        <w:rPr>
+          <w:rFonts w:ascii="Dax-Regular" w:hAnsi="Dax-Regular"/>
+          <w:lang w:val="es-419"/>
+        </w:rPr>
+      </w:pPr>
+      <w:proofErr w:type="spellStart"/>
+      <w:r>
+        <w:rPr>
+          <w:rFonts w:ascii="Dax-Regular" w:hAnsi="Dax-Regular"/>
+          <w:lang w:val="es-419"/>
+        </w:rPr>
+        <w:t>filename</w:t>
+      </w:r>
+      <w:proofErr w:type="spellEnd"/>
+      <w:r>
+        <w:rPr>
+          <w:rFonts w:ascii="Dax-Regular" w:hAnsi="Dax-Regular"/>
+          <w:lang w:val="es-419"/>
+        </w:rPr>
+        <w:t>=</w:t>
+      </w:r>
+      <w:r>
+        <w:rPr>
+          <w:rFonts w:ascii="Dax-Regular" w:hAnsi="Dax-Regular"/>
+          <w:lang w:val="es-419"/>
+        </w:rPr>
+        <w:t xml:space="preserve">El nombre del archivo, si se desea hacer una lista a partir de los elementos de </w:t>
+      </w:r>
+      <w:proofErr w:type="gramStart"/>
+      <w:r>
+        <w:rPr>
+          <w:rFonts w:ascii="Dax-Regular" w:hAnsi="Dax-Regular"/>
+          <w:lang w:val="es-419"/>
+        </w:rPr>
+        <w:t>dicho  archivo</w:t>
+      </w:r>
+      <w:proofErr w:type="gramEnd"/>
+    </w:p>
+    <w:p>
+      <w:pPr>
+        <w:pStyle w:val="Prrafodelista"/>
+        <w:ind w:left="360"/>
+        <w:jc w:val="both"/>
+        <w:rPr>
+          <w:rFonts w:ascii="Dax-Regular" w:hAnsi="Dax-Regular"/>
+          <w:lang w:val="es-419"/>
+        </w:rPr>
+      </w:pPr>
+      <w:proofErr w:type="spellStart"/>
+      <w:r>
+        <w:rPr>
+          <w:rFonts w:ascii="Dax-Regular" w:hAnsi="Dax-Regular"/>
+          <w:lang w:val="es-419"/>
+        </w:rPr>
+        <w:t>delimiter</w:t>
+      </w:r>
+      <w:proofErr w:type="spellEnd"/>
+      <w:r>
+        <w:rPr>
+          <w:rFonts w:ascii="Dax-Regular" w:hAnsi="Dax-Regular"/>
+          <w:lang w:val="es-419"/>
+        </w:rPr>
+        <w:t>=</w:t>
+      </w:r>
+      <w:r>
+        <w:rPr>
+          <w:rFonts w:ascii="Dax-Regular" w:hAnsi="Dax-Regular"/>
+          <w:lang w:val="es-419"/>
+        </w:rPr>
+        <w:t xml:space="preserve">El valor que se va a usar para separar los </w:t>
+      </w:r>
+      <w:proofErr w:type="spellStart"/>
+      <w:r>
+        <w:rPr>
+          <w:rFonts w:ascii="Dax-Regular" w:hAnsi="Dax-Regular"/>
+          <w:lang w:val="es-419"/>
+        </w:rPr>
+        <w:t>compos</w:t>
+      </w:r>
+      <w:proofErr w:type="spellEnd"/>
+      <w:r>
+        <w:rPr>
+          <w:rFonts w:ascii="Dax-Regular" w:hAnsi="Dax-Regular"/>
+          <w:lang w:val="es-419"/>
+        </w:rPr>
+        <w:t xml:space="preserve"> entre los elementos de la lista</w:t>
+      </w:r>
+    </w:p>
+    <w:p>
+      <w:pPr>
+        <w:pStyle w:val="Prrafodelista"/>
         <w:numPr>
           <w:ilvl w:val="0"/>
           <w:numId w:val="1"/>
@@ -260,6 +2146,7 @@
         </w:rPr>
         <w:t xml:space="preserve">¿Qué hace el parámetro </w:t>
       </w:r>
+      <w:proofErr w:type="spellStart"/>
       <w:r>
         <w:rPr>
           <w:rFonts w:ascii="Consolas" w:hAnsi="Consolas"/>
@@ -267,7 +2154,37 @@
           <w:iCs/>
           <w:lang w:val="es-419"/>
         </w:rPr>
-        <w:t xml:space="preserve">cmpfunction=None </w:t>
+        <w:t>cmpfunction</w:t>
+      </w:r>
+      <w:proofErr w:type="spellEnd"/>
+      <w:r>
+        <w:rPr>
+          <w:rFonts w:ascii="Consolas" w:hAnsi="Consolas"/>
+          <w:b/>
+          <w:iCs/>
+          <w:lang w:val="es-419"/>
+        </w:rPr>
+        <w:t>=</w:t>
+      </w:r>
+      <w:proofErr w:type="spellStart"/>
+      <w:r>
+        <w:rPr>
+          <w:rFonts w:ascii="Consolas" w:hAnsi="Consolas"/>
+          <w:b/>
+          <w:iCs/>
+          <w:lang w:val="es-419"/>
+        </w:rPr>
+        <w:t>None</w:t>
+      </w:r>
+      <w:proofErr w:type="spellEnd"/>
+      <w:r>
+        <w:rPr>
+          <w:rFonts w:ascii="Consolas" w:hAnsi="Consolas"/>
+          <w:b/>
+          <w:iCs/>
+          <w:lang w:val="es-419"/>
+        </w:rPr>
+        <w:t xml:space="preserve"> </w:t>
       </w:r>
       <w:r>
         <w:rPr>
@@ -276,6 +2193,8 @@
         </w:rPr>
         <w:t xml:space="preserve">en la función </w:t>
       </w:r>
+      <w:proofErr w:type="spellStart"/>
+      <w:proofErr w:type="gramStart"/>
       <w:r>
         <w:rPr>
           <w:rFonts w:ascii="Consolas" w:hAnsi="Consolas"/>
@@ -283,7 +2202,27 @@
           <w:bCs/>
           <w:lang w:val="es-419"/>
         </w:rPr>
-        <w:t>newList()</w:t>
+        <w:t>newList</w:t>
+      </w:r>
+      <w:proofErr w:type="spellEnd"/>
+      <w:r>
+        <w:rPr>
+          <w:rFonts w:ascii="Consolas" w:hAnsi="Consolas"/>
+          <w:b/>
+          <w:bCs/>
+          <w:lang w:val="es-419"/>
+        </w:rPr>
+        <w:t>(</w:t>
+      </w:r>
+      <w:proofErr w:type="gramEnd"/>
+      <w:r>
+        <w:rPr>
+          <w:rFonts w:ascii="Consolas" w:hAnsi="Consolas"/>
+          <w:b/>
+          <w:bCs/>
+          <w:lang w:val="es-419"/>
+        </w:rPr>
+        <w:t>)</w:t>
       </w:r>
       <w:r>
         <w:rPr>
@@ -295,7 +2234,25 @@
     </w:p>
     <w:p>
       <w:pPr>
-        <w:pStyle w:val="ListParagraph"/>
+        <w:pStyle w:val="Prrafodelista"/>
+        <w:ind w:left="360"/>
+        <w:jc w:val="both"/>
+        <w:rPr>
+          <w:rFonts w:ascii="Dax-Regular" w:hAnsi="Dax-Regular"/>
+          <w:lang w:val="es-419"/>
+        </w:rPr>
+      </w:pPr>
+      <w:r>
+        <w:rPr>
+          <w:rFonts w:ascii="Dax-Regular" w:hAnsi="Dax-Regular"/>
+          <w:lang w:val="es-419"/>
+        </w:rPr>
+        <w:t xml:space="preserve">Compara por defecto dependiendo de los valores de Key los elementos de la lista </w:t>
+      </w:r>
+    </w:p>
+    <w:p>
+      <w:pPr>
+        <w:pStyle w:val="Prrafodelista"/>
         <w:numPr>
           <w:ilvl w:val="0"/>
           <w:numId w:val="1"/>
@@ -311,8 +2268,26 @@
           <w:rFonts w:ascii="Dax-Regular" w:hAnsi="Dax-Regular"/>
           <w:lang w:val="es-419"/>
         </w:rPr>
-        <w:t xml:space="preserve">¿Qué hace la funció </w:t>
-      </w:r>
+        <w:t xml:space="preserve">¿Qué hace la </w:t>
+      </w:r>
+      <w:proofErr w:type="spellStart"/>
+      <w:r>
+        <w:rPr>
+          <w:rFonts w:ascii="Dax-Regular" w:hAnsi="Dax-Regular"/>
+          <w:lang w:val="es-419"/>
+        </w:rPr>
+        <w:t>funció</w:t>
+      </w:r>
+      <w:proofErr w:type="spellEnd"/>
+      <w:r>
+        <w:rPr>
+          <w:rFonts w:ascii="Dax-Regular" w:hAnsi="Dax-Regular"/>
+          <w:lang w:val="es-419"/>
+        </w:rPr>
+        <w:t xml:space="preserve"> </w:t>
+      </w:r>
+      <w:proofErr w:type="spellStart"/>
+      <w:proofErr w:type="gramStart"/>
       <w:r>
         <w:rPr>
           <w:rFonts w:ascii="Consolas" w:hAnsi="Consolas"/>
@@ -320,7 +2295,27 @@
           <w:iCs/>
           <w:lang w:val="es-419"/>
         </w:rPr>
-        <w:t>addLast()</w:t>
+        <w:t>addLast</w:t>
+      </w:r>
+      <w:proofErr w:type="spellEnd"/>
+      <w:r>
+        <w:rPr>
+          <w:rFonts w:ascii="Consolas" w:hAnsi="Consolas"/>
+          <w:b/>
+          <w:iCs/>
+          <w:lang w:val="es-419"/>
+        </w:rPr>
+        <w:t>(</w:t>
+      </w:r>
+      <w:proofErr w:type="gramEnd"/>
+      <w:r>
+        <w:rPr>
+          <w:rFonts w:ascii="Consolas" w:hAnsi="Consolas"/>
+          <w:b/>
+          <w:iCs/>
+          <w:lang w:val="es-419"/>
+        </w:rPr>
+        <w:t>)</w:t>
       </w:r>
       <w:r>
         <w:rPr>
@@ -332,7 +2327,32 @@
     </w:p>
     <w:p>
       <w:pPr>
-        <w:pStyle w:val="ListParagraph"/>
+        <w:pStyle w:val="Prrafodelista"/>
+        <w:ind w:left="360"/>
+        <w:jc w:val="both"/>
+        <w:rPr>
+          <w:rFonts w:ascii="Dax-Regular" w:hAnsi="Dax-Regular"/>
+          <w:lang w:val="es-419"/>
+        </w:rPr>
+      </w:pPr>
+      <w:r>
+        <w:rPr>
+          <w:rFonts w:ascii="Dax-Regular" w:hAnsi="Dax-Regular"/>
+          <w:lang w:val="es-419"/>
+        </w:rPr>
+        <w:t xml:space="preserve">Añade </w:t>
+      </w:r>
+      <w:r>
+        <w:rPr>
+          <w:rFonts w:ascii="Dax-Regular" w:hAnsi="Dax-Regular"/>
+          <w:lang w:val="es-419"/>
+        </w:rPr>
+        <w:t xml:space="preserve">un elemento al final de la lista </w:t>
+      </w:r>
+    </w:p>
+    <w:p>
+      <w:pPr>
+        <w:pStyle w:val="Prrafodelista"/>
         <w:numPr>
           <w:ilvl w:val="0"/>
           <w:numId w:val="1"/>
@@ -350,6 +2370,8 @@
         </w:rPr>
         <w:t xml:space="preserve">¿Qué hace la función </w:t>
       </w:r>
+      <w:proofErr w:type="spellStart"/>
+      <w:proofErr w:type="gramStart"/>
       <w:r>
         <w:rPr>
           <w:rFonts w:ascii="Consolas" w:hAnsi="Consolas"/>
@@ -357,7 +2379,27 @@
           <w:iCs/>
           <w:lang w:val="es-419"/>
         </w:rPr>
-        <w:t>getElement()</w:t>
+        <w:t>getElement</w:t>
+      </w:r>
+      <w:proofErr w:type="spellEnd"/>
+      <w:r>
+        <w:rPr>
+          <w:rFonts w:ascii="Consolas" w:hAnsi="Consolas"/>
+          <w:b/>
+          <w:iCs/>
+          <w:lang w:val="es-419"/>
+        </w:rPr>
+        <w:t>(</w:t>
+      </w:r>
+      <w:proofErr w:type="gramEnd"/>
+      <w:r>
+        <w:rPr>
+          <w:rFonts w:ascii="Consolas" w:hAnsi="Consolas"/>
+          <w:b/>
+          <w:iCs/>
+          <w:lang w:val="es-419"/>
+        </w:rPr>
+        <w:t>)</w:t>
       </w:r>
       <w:r>
         <w:rPr>
@@ -369,7 +2411,32 @@
     </w:p>
     <w:p>
       <w:pPr>
-        <w:pStyle w:val="ListParagraph"/>
+        <w:pStyle w:val="Prrafodelista"/>
+        <w:ind w:left="360"/>
+        <w:jc w:val="both"/>
+        <w:rPr>
+          <w:rFonts w:ascii="Dax-Regular" w:hAnsi="Dax-Regular"/>
+          <w:lang w:val="es-419"/>
+        </w:rPr>
+      </w:pPr>
+      <w:r>
+        <w:rPr>
+          <w:rFonts w:ascii="Dax-Regular" w:hAnsi="Dax-Regular"/>
+          <w:lang w:val="es-419"/>
+        </w:rPr>
+        <w:t xml:space="preserve">Recibe el numero de la posición de la lista y devuelve el elemento </w:t>
+      </w:r>
+      <w:r>
+        <w:rPr>
+          <w:rFonts w:ascii="Dax-Regular" w:hAnsi="Dax-Regular"/>
+          <w:lang w:val="es-419"/>
+        </w:rPr>
+        <w:t xml:space="preserve">contenido en dicha posición </w:t>
+      </w:r>
+    </w:p>
+    <w:p>
+      <w:pPr>
+        <w:pStyle w:val="Prrafodelista"/>
         <w:numPr>
           <w:ilvl w:val="0"/>
           <w:numId w:val="1"/>
@@ -387,6 +2454,8 @@
         </w:rPr>
         <w:t xml:space="preserve">¿Qué hace la función </w:t>
       </w:r>
+      <w:proofErr w:type="spellStart"/>
+      <w:proofErr w:type="gramStart"/>
       <w:r>
         <w:rPr>
           <w:rFonts w:ascii="Consolas" w:hAnsi="Consolas"/>
@@ -394,7 +2463,27 @@
           <w:iCs/>
           <w:lang w:val="es-419"/>
         </w:rPr>
-        <w:t>subList()</w:t>
+        <w:t>subList</w:t>
+      </w:r>
+      <w:proofErr w:type="spellEnd"/>
+      <w:r>
+        <w:rPr>
+          <w:rFonts w:ascii="Consolas" w:hAnsi="Consolas"/>
+          <w:b/>
+          <w:iCs/>
+          <w:lang w:val="es-419"/>
+        </w:rPr>
+        <w:t>(</w:t>
+      </w:r>
+      <w:proofErr w:type="gramEnd"/>
+      <w:r>
+        <w:rPr>
+          <w:rFonts w:ascii="Consolas" w:hAnsi="Consolas"/>
+          <w:b/>
+          <w:iCs/>
+          <w:lang w:val="es-419"/>
+        </w:rPr>
+        <w:t>)</w:t>
       </w:r>
       <w:r>
         <w:rPr>
@@ -406,7 +2495,50 @@
     </w:p>
     <w:p>
       <w:pPr>
-        <w:pStyle w:val="ListParagraph"/>
+        <w:pStyle w:val="Prrafodelista"/>
+        <w:ind w:left="360"/>
+        <w:jc w:val="both"/>
+        <w:rPr>
+          <w:rFonts w:ascii="Dax-Regular" w:hAnsi="Dax-Regular"/>
+          <w:lang w:val="es-419"/>
+        </w:rPr>
+      </w:pPr>
+      <w:r>
+        <w:rPr>
+          <w:rFonts w:ascii="Dax-Regular" w:hAnsi="Dax-Regular"/>
+          <w:lang w:val="es-419"/>
+        </w:rPr>
+        <w:t xml:space="preserve">Hace una lista a partir de otra lista, que contiene los elementos a partir de la posición </w:t>
+      </w:r>
+      <w:proofErr w:type="spellStart"/>
+      <w:r>
+        <w:rPr>
+          <w:rFonts w:ascii="Dax-Regular" w:hAnsi="Dax-Regular"/>
+          <w:lang w:val="es-419"/>
+        </w:rPr>
+        <w:t>pos</w:t>
+      </w:r>
+      <w:proofErr w:type="spellEnd"/>
+      <w:r>
+        <w:rPr>
+          <w:rFonts w:ascii="Dax-Regular" w:hAnsi="Dax-Regular"/>
+          <w:lang w:val="es-419"/>
+        </w:rPr>
+        <w:t xml:space="preserve">, con una longitud dada a partir del </w:t>
+      </w:r>
+      <w:proofErr w:type="spellStart"/>
+      <w:r>
+        <w:rPr>
+          <w:rFonts w:ascii="Dax-Regular" w:hAnsi="Dax-Regular"/>
+          <w:lang w:val="es-419"/>
+        </w:rPr>
+        <w:t>numelem</w:t>
+      </w:r>
+      <w:proofErr w:type="spellEnd"/>
+    </w:p>
+    <w:p>
+      <w:pPr>
+        <w:pStyle w:val="Prrafodelista"/>
         <w:numPr>
           <w:ilvl w:val="0"/>
           <w:numId w:val="1"/>
@@ -447,7 +2579,27 @@
           <w:bCs/>
           <w:lang w:val="es-419"/>
         </w:rPr>
-        <w:t>“SINGLE_LINKED”</w:t>
+        <w:t>“</w:t>
+      </w:r>
+      <w:proofErr w:type="gramStart"/>
+      <w:r>
+        <w:rPr>
+          <w:rFonts w:ascii="Consolas" w:hAnsi="Consolas"/>
+          <w:b/>
+          <w:bCs/>
+          <w:lang w:val="es-419"/>
+        </w:rPr>
+        <w:t>SINGLE</w:t>
+      </w:r>
+      <w:proofErr w:type="gramEnd"/>
+      <w:r>
+        <w:rPr>
+          <w:rFonts w:ascii="Consolas" w:hAnsi="Consolas"/>
+          <w:b/>
+          <w:bCs/>
+          <w:lang w:val="es-419"/>
+        </w:rPr>
+        <w:t>_LINKED”</w:t>
       </w:r>
       <w:r>
         <w:rPr>
@@ -455,6 +2607,40 @@
           <w:lang w:val="es-419"/>
         </w:rPr>
         <w:t>?</w:t>
+      </w:r>
+    </w:p>
+    <w:p>
+      <w:pPr>
+        <w:pStyle w:val="Prrafodelista"/>
+        <w:ind w:left="360"/>
+        <w:jc w:val="both"/>
+        <w:rPr>
+          <w:rFonts w:ascii="Dax-Regular" w:hAnsi="Dax-Regular"/>
+          <w:lang w:val="es-419"/>
+        </w:rPr>
+      </w:pPr>
+      <w:r>
+        <w:rPr>
+          <w:rFonts w:ascii="Dax-Regular" w:hAnsi="Dax-Regular"/>
+          <w:lang w:val="es-419"/>
+        </w:rPr>
+        <w:t xml:space="preserve">La creación de listas se vuelve un proceso mas pesado, pues el tiempo, que toma realizar cada una de las listas por single </w:t>
+      </w:r>
+      <w:proofErr w:type="spellStart"/>
+      <w:r>
+        <w:rPr>
+          <w:rFonts w:ascii="Dax-Regular" w:hAnsi="Dax-Regular"/>
+          <w:lang w:val="es-419"/>
+        </w:rPr>
+        <w:t>linked</w:t>
+      </w:r>
+      <w:proofErr w:type="spellEnd"/>
+      <w:r>
+        <w:rPr>
+          <w:rFonts w:ascii="Dax-Regular" w:hAnsi="Dax-Regular"/>
+          <w:lang w:val="es-419"/>
+        </w:rPr>
+        <w:t xml:space="preserve"> se vuelve mayor</w:t>
       </w:r>
     </w:p>
     <w:p>
@@ -997,13 +3183,13 @@
       <w:noProof/>
     </w:rPr>
   </w:style>
-  <w:style w:type="character" w:default="1" w:styleId="DefaultParagraphFont">
+  <w:style w:type="character" w:default="1" w:styleId="Fuentedeprrafopredeter">
     <w:name w:val="Default Paragraph Font"/>
     <w:uiPriority w:val="1"/>
     <w:semiHidden/>
     <w:unhideWhenUsed/>
   </w:style>
-  <w:style w:type="table" w:default="1" w:styleId="TableNormal">
+  <w:style w:type="table" w:default="1" w:styleId="Tablanormal">
     <w:name w:val="Normal Table"/>
     <w:uiPriority w:val="99"/>
     <w:semiHidden/>
@@ -1018,17 +3204,17 @@
       </w:tblCellMar>
     </w:tblPr>
   </w:style>
-  <w:style w:type="numbering" w:default="1" w:styleId="NoList">
+  <w:style w:type="numbering" w:default="1" w:styleId="Sinlista">
     <w:name w:val="No List"/>
     <w:uiPriority w:val="99"/>
     <w:semiHidden/>
     <w:unhideWhenUsed/>
   </w:style>
-  <w:style w:type="paragraph" w:styleId="Title">
+  <w:style w:type="paragraph" w:styleId="Ttulo">
     <w:name w:val="Title"/>
     <w:basedOn w:val="Normal"/>
     <w:next w:val="Normal"/>
-    <w:link w:val="TitleChar"/>
+    <w:link w:val="TtuloCar"/>
     <w:uiPriority w:val="10"/>
     <w:qFormat/>
     <w:rsid w:val="00BA3B38"/>
@@ -1044,10 +3230,10 @@
       <w:szCs w:val="56"/>
     </w:rPr>
   </w:style>
-  <w:style w:type="character" w:customStyle="1" w:styleId="TitleChar">
-    <w:name w:val="Title Char"/>
-    <w:basedOn w:val="DefaultParagraphFont"/>
-    <w:link w:val="Title"/>
+  <w:style w:type="character" w:customStyle="1" w:styleId="TtuloCar">
+    <w:name w:val="Título Car"/>
+    <w:basedOn w:val="Fuentedeprrafopredeter"/>
+    <w:link w:val="Ttulo"/>
     <w:uiPriority w:val="10"/>
     <w:rsid w:val="00BA3B38"/>
     <w:rPr>
@@ -1059,7 +3245,7 @@
       <w:szCs w:val="56"/>
     </w:rPr>
   </w:style>
-  <w:style w:type="paragraph" w:styleId="ListParagraph">
+  <w:style w:type="paragraph" w:styleId="Prrafodelista">
     <w:name w:val="List Paragraph"/>
     <w:basedOn w:val="Normal"/>
     <w:uiPriority w:val="34"/>

</xml_diff>